<commit_message>
Create exam && export file download browser
</commit_message>
<xml_diff>
--- a/files/result.docx
+++ b/files/result.docx
@@ -14,7 +14,7 @@
         <w:rPr>
           <w:rStyle w:val="size:13"/>
         </w:rPr>
-        <w:t xml:space="preserve">Chúng ta vẫn biết rằng,(D) làm việc với một văn bản dễ đọc và rõ nghĩa dễ gây rối trí và cản trở việc tập trung vào yếu tố trình bày văn bản. Lorem Ipsum có ưu điểm hơn so với đoạn văn bản chỉ gồm nội dung kiểutrên mạng thì sẽ khám phá ra nhiều trang web hiện vẫn đang trong quá trình xây dựng. Có nhiều phiên bản khác nhau đã xuất hiện, đôi khi do vô tình, nhiều khi do cố ý (xen thêm vào những câu hài hước hay thông tục).</w:t>
+        <w:t xml:space="preserve">cau hoi moi</w:t>
       </w:r>
     </w:p>
     <w:p>
@@ -26,7 +26,7 @@
         <w:t xml:space="preserve">  A. </w:t>
       </w:r>
       <w:r>
-        <w:t xml:space="preserve">Chúng ta vẫn biết rằng</w:t>
+        <w:t xml:space="preserve">1</w:t>
       </w:r>
     </w:p>
     <w:p>
@@ -38,7 +38,7 @@
         <w:t xml:space="preserve">  B. </w:t>
       </w:r>
       <w:r>
-        <w:t xml:space="preserve">Chúng ta vẫn biết rằng</w:t>
+        <w:t xml:space="preserve">2</w:t>
       </w:r>
     </w:p>
     <w:p>
@@ -50,7 +50,7 @@
         <w:t xml:space="preserve">  C. </w:t>
       </w:r>
       <w:r>
-        <w:t xml:space="preserve">Chúng ta vẫn biết rằng</w:t>
+        <w:t xml:space="preserve">3</w:t>
       </w:r>
     </w:p>
     <w:p>
@@ -62,7 +62,7 @@
         <w:t xml:space="preserve">  D. </w:t>
       </w:r>
       <w:r>
-        <w:t xml:space="preserve">Chúng ta vẫn biết rằng</w:t>
+        <w:t xml:space="preserve">4</w:t>
       </w:r>
     </w:p>
     <w:p>
@@ -82,7 +82,7 @@
         <w:rPr>
           <w:rStyle w:val="size:13"/>
         </w:rPr>
-        <w:t xml:space="preserve">Chúng ta vẫn biết rằng,(D) làm việc với một văn bản dễ đọc và rõ nghĩa dễ gây rối trí và cản trở việc tập trung vào yếu tố trình bày văn bản. Lorem Ipsum có ưu điểm hơn so với đoạn văn bản chỉ gồm nội dung kiểutrên mạng thì sẽ khám phá ra nhiều trang web hiện vẫn đang trong quá trình xây dựng. Có nhiều phiên bản khác nhau đã xuất hiện, đôi khi do vô tình, nhiều khi do cố ý (xen thêm vào những câu hài hước hay thông tục).</w:t>
+        <w:t xml:space="preserve">Trong lãnh địa phong kiến lực lượng sản xuất chính làaaaaaabbba</w:t>
       </w:r>
     </w:p>
     <w:p>
@@ -94,7 +94,7 @@
         <w:t xml:space="preserve">  A. </w:t>
       </w:r>
       <w:r>
-        <w:t xml:space="preserve">Chúng ta vẫn biết rằng</w:t>
+        <w:t xml:space="preserve">thợ thủ côngb</w:t>
       </w:r>
     </w:p>
     <w:p>
@@ -106,7 +106,7 @@
         <w:t xml:space="preserve">  B. </w:t>
       </w:r>
       <w:r>
-        <w:t xml:space="preserve">Chúng ta vẫn biết rằng</w:t>
+        <w:t xml:space="preserve">nông nôb</w:t>
       </w:r>
     </w:p>
     <w:p>
@@ -118,7 +118,7 @@
         <w:t xml:space="preserve">  C. </w:t>
       </w:r>
       <w:r>
-        <w:t xml:space="preserve">Chúng ta vẫn biết rằng</w:t>
+        <w:t xml:space="preserve">nông dânc</w:t>
       </w:r>
     </w:p>
     <w:p>
@@ -130,7 +130,7 @@
         <w:t xml:space="preserve">  D. </w:t>
       </w:r>
       <w:r>
-        <w:t xml:space="preserve">Chúng ta vẫn biết rằng</w:t>
+        <w:t xml:space="preserve">thương nhâna</w:t>
       </w:r>
     </w:p>
     <w:p>
@@ -150,7 +150,7 @@
         <w:rPr>
           <w:rStyle w:val="size:13"/>
         </w:rPr>
-        <w:t xml:space="preserve">Chúng ta vẫn biết rằng,(D) làm việc với một văn bản dễ đọc và rõ nghĩa dễ gây rối trí và cản trở việc tập trung vào yếu tố trình bày văn bản. Lorem Ipsum có ưu điểm hơn so với đoạn văn bản chỉ gồm nội dung kiểutrên mạng thì sẽ khám phá ra nhiều trang web hiện vẫn đang trong quá trình xây dựng. Có nhiều phiên bản khác nhau đã xuất hiện, đôi khi do vô tình, nhiều khi do cố ý (xen thêm vào những câu hài hước hay thông tục).</w:t>
+        <w:t xml:space="preserve">câu trung bình mới</w:t>
       </w:r>
     </w:p>
     <w:p>
@@ -162,7 +162,7 @@
         <w:t xml:space="preserve">  A. </w:t>
       </w:r>
       <w:r>
-        <w:t xml:space="preserve">Chúng ta vẫn biết rằng</w:t>
+        <w:t xml:space="preserve">c</w:t>
       </w:r>
     </w:p>
     <w:p>
@@ -174,7 +174,7 @@
         <w:t xml:space="preserve">  B. </w:t>
       </w:r>
       <w:r>
-        <w:t xml:space="preserve">Chúng ta vẫn biết rằng</w:t>
+        <w:t xml:space="preserve">a</w:t>
       </w:r>
     </w:p>
     <w:p>
@@ -186,7 +186,7 @@
         <w:t xml:space="preserve">  C. </w:t>
       </w:r>
       <w:r>
-        <w:t xml:space="preserve">Chúng ta vẫn biết rằng</w:t>
+        <w:t xml:space="preserve">d</w:t>
       </w:r>
     </w:p>
     <w:p>
@@ -198,7 +198,7 @@
         <w:t xml:space="preserve">  D. </w:t>
       </w:r>
       <w:r>
-        <w:t xml:space="preserve">Chúng ta vẫn biết rằng</w:t>
+        <w:t xml:space="preserve">b</w:t>
       </w:r>
     </w:p>
     <w:p>
@@ -218,7 +218,7 @@
         <w:rPr>
           <w:rStyle w:val="size:13"/>
         </w:rPr>
-        <w:t xml:space="preserve">Chúng ta vẫn biết rằng,(D) làm việc với một văn bản dễ đọc và rõ nghĩa dễ gây rối trí và cản trở việc tập trung vào yếu tố trình bày văn bản. Lorem Ipsum có ưu điểm hơn so với đoạn văn bản chỉ gồm nội dung kiểutrên mạng thì sẽ khám phá ra nhiều trang web hiện vẫn đang trong quá trình xây dựng. Có nhiều phiên bản khác nhau đã xuất hiện, đôi khi do vô tình, nhiều khi do cố ý (xen thêm vào những câu hài hước hay thông tục).</w:t>
+        <w:t xml:space="preserve">Có rất nhiều biến thể của Lorem Ipsum mà bạn có thể tìm thấy, nhưng đa số được biến đổi bằng cách thêm các yếu tố hài hước, các từ ngẫu nhiên có khi không có vẻ gì là có ý nghĩa. Nếu bạn định sử dụng một đoạn Lorem Ipsum, bạn nên kiểm tra kĩ để chắn chắn là không có gì nhạy cảm được giấu ở giữa đoạn văn bản. Tất cả các công cụ sản xuất văn bản mẫu Lorem Ipsum đều được làm theo cách lặp đi lặp lại các đoạn chữ cho tới đủ thì thôi, khiến cho lipsum.com trở thành công cụ sản xuất Lorem Ipsum đáng giá nhất trên mạng. Trang web này sử dụng hơn 200 từ la-tinh, kết hợp thuần thục nhiều cấu trúc câu để tạo ra văn bản Lorem Ipsum trông có vẻ thật sự hợp lí. Nhờ thế, văn bản Lorem Ipsum được tạo ra mà không cần một sự lặp lại nào, cũng không cần chèn thêm các từ ngữ hóm hỉnh hay thiếu trật tự.</w:t>
       </w:r>
     </w:p>
     <w:p>
@@ -230,7 +230,7 @@
         <w:t xml:space="preserve">  A. </w:t>
       </w:r>
       <w:r>
-        <w:t xml:space="preserve">Chúng ta vẫn biết rằng</w:t>
+        <w:t xml:space="preserve">Đáp án D</w:t>
       </w:r>
     </w:p>
     <w:p>
@@ -242,7 +242,7 @@
         <w:t xml:space="preserve">  B. </w:t>
       </w:r>
       <w:r>
-        <w:t xml:space="preserve">Chúng ta vẫn biết rằng</w:t>
+        <w:t xml:space="preserve">Đáp án B</w:t>
       </w:r>
     </w:p>
     <w:p>
@@ -254,7 +254,7 @@
         <w:t xml:space="preserve">  C. </w:t>
       </w:r>
       <w:r>
-        <w:t xml:space="preserve">Chúng ta vẫn biết rằng</w:t>
+        <w:t xml:space="preserve">Đáp án C</w:t>
       </w:r>
     </w:p>
     <w:p>
@@ -266,7 +266,7 @@
         <w:t xml:space="preserve">  D. </w:t>
       </w:r>
       <w:r>
-        <w:t xml:space="preserve">Chúng ta vẫn biết rằng</w:t>
+        <w:t xml:space="preserve">Đáp án A</w:t>
       </w:r>
     </w:p>
     <w:p>
@@ -286,7 +286,7 @@
         <w:rPr>
           <w:rStyle w:val="size:13"/>
         </w:rPr>
-        <w:t xml:space="preserve">Chúng ta vẫn biết rằng,(D) làm việc với một văn bản dễ đọc và rõ nghĩa dễ gây rối trí và cản trở việc tập trung vào yếu tố trình bày văn bản. Lorem Ipsum có ưu điểm hơn so với đoạn văn bản chỉ gồm nội dung kiểutrên mạng thì sẽ khám phá ra nhiều trang web hiện vẫn đang trong quá trình xây dựng. Có nhiều phiên bản khác nhau đã xuất hiện, đôi khi do vô tình, nhiều khi do cố ý (xen thêm vào những câu hài hước hay thông tục).</w:t>
+        <w:t xml:space="preserve">Đoạn văn trên nói tới tác giả nào?</w:t>
       </w:r>
     </w:p>
     <w:p>
@@ -298,7 +298,7 @@
         <w:t xml:space="preserve">  A. </w:t>
       </w:r>
       <w:r>
-        <w:t xml:space="preserve">Chúng ta vẫn biết rằng</w:t>
+        <w:t xml:space="preserve">Nguyễn Khuyến.</w:t>
       </w:r>
     </w:p>
     <w:p>
@@ -310,7 +310,7 @@
         <w:t xml:space="preserve">  B. </w:t>
       </w:r>
       <w:r>
-        <w:t xml:space="preserve">Chúng ta vẫn biết rằng</w:t>
+        <w:t xml:space="preserve">Nguyễn Trãi.</w:t>
       </w:r>
     </w:p>
     <w:p>
@@ -322,7 +322,7 @@
         <w:t xml:space="preserve">  C. </w:t>
       </w:r>
       <w:r>
-        <w:t xml:space="preserve">Chúng ta vẫn biết rằng</w:t>
+        <w:t xml:space="preserve">Bà Huyện Thanh Quan.</w:t>
       </w:r>
     </w:p>
     <w:p>
@@ -334,7 +334,7 @@
         <w:t xml:space="preserve">  D. </w:t>
       </w:r>
       <w:r>
-        <w:t xml:space="preserve">Chúng ta vẫn biết rằng</w:t>
+        <w:t xml:space="preserve">Hồ Chí Minh</w:t>
       </w:r>
     </w:p>
     <w:p>
@@ -354,7 +354,7 @@
         <w:rPr>
           <w:rStyle w:val="size:13"/>
         </w:rPr>
-        <w:t xml:space="preserve">Chúng ta vẫn biết rằng,(D) làm việc với một văn bản dễ đọc và rõ nghĩa dễ gây rối trí và cản trở việc tập trung vào yếu tố trình bày văn bản. Lorem Ipsum có ưu điểm hơn so với đoạn văn bản chỉ gồm nội dung kiểutrên mạng thì sẽ khám phá ra nhiều trang web hiện vẫn đang trong quá trình xây dựng. Có nhiều phiên bản khác nhau đã xuất hiện, đôi khi do vô tình, nhiều khi do cố ý (xen thêm vào những câu hài hước hay thông tục).</w:t>
+        <w:t xml:space="preserve">Từ "ông" trong đoạn văn trên thuộc loại từ nào?</w:t>
       </w:r>
     </w:p>
     <w:p>
@@ -366,7 +366,7 @@
         <w:t xml:space="preserve">  A. </w:t>
       </w:r>
       <w:r>
-        <w:t xml:space="preserve">Chúng ta vẫn biết rằng</w:t>
+        <w:t xml:space="preserve">Đại từ</w:t>
       </w:r>
     </w:p>
     <w:p>
@@ -378,7 +378,7 @@
         <w:t xml:space="preserve">  B. </w:t>
       </w:r>
       <w:r>
-        <w:t xml:space="preserve">Chúng ta vẫn biết rằng</w:t>
+        <w:t xml:space="preserve">Động từ</w:t>
       </w:r>
     </w:p>
     <w:p>
@@ -390,7 +390,7 @@
         <w:t xml:space="preserve">  C. </w:t>
       </w:r>
       <w:r>
-        <w:t xml:space="preserve">Chúng ta vẫn biết rằng</w:t>
+        <w:t xml:space="preserve">Danh từ</w:t>
       </w:r>
     </w:p>
     <w:p>
@@ -402,7 +402,7 @@
         <w:t xml:space="preserve">  D. </w:t>
       </w:r>
       <w:r>
-        <w:t xml:space="preserve">Chúng ta vẫn biết rằng</w:t>
+        <w:t xml:space="preserve">Tính từ</w:t>
       </w:r>
     </w:p>
     <w:p>
@@ -422,7 +422,7 @@
         <w:rPr>
           <w:rStyle w:val="size:13"/>
         </w:rPr>
-        <w:t xml:space="preserve">Chúng ta vẫn biết rằng,(D) làm việc với một văn bản dễ đọc và rõ nghĩa dễ gây rối trí và cản trở việc tập trung vào yếu tố trình bày văn bản. Lorem Ipsum có ưu điểm hơn so với đoạn văn bản chỉ gồm nội dung kiểutrên mạng thì sẽ khám phá ra nhiều trang web hiện vẫn đang trong quá trình xây dựng. Có nhiều phiên bản khác nhau đã xuất hiện, đôi khi do vô tình, nhiều khi do cố ý (xen thêm vào những câu hài hước hay thông tục).</w:t>
+        <w:t xml:space="preserve">cau hoi moi</w:t>
       </w:r>
     </w:p>
     <w:p>
@@ -434,7 +434,7 @@
         <w:t xml:space="preserve">  A. </w:t>
       </w:r>
       <w:r>
-        <w:t xml:space="preserve">Chúng ta vẫn biết rằng</w:t>
+        <w:t xml:space="preserve">1</w:t>
       </w:r>
     </w:p>
     <w:p>
@@ -446,7 +446,7 @@
         <w:t xml:space="preserve">  B. </w:t>
       </w:r>
       <w:r>
-        <w:t xml:space="preserve">Chúng ta vẫn biết rằng</w:t>
+        <w:t xml:space="preserve">4</w:t>
       </w:r>
     </w:p>
     <w:p>
@@ -458,7 +458,7 @@
         <w:t xml:space="preserve">  C. </w:t>
       </w:r>
       <w:r>
-        <w:t xml:space="preserve">Chúng ta vẫn biết rằng</w:t>
+        <w:t xml:space="preserve">2</w:t>
       </w:r>
     </w:p>
     <w:p>
@@ -470,7 +470,216 @@
         <w:t xml:space="preserve">  D. </w:t>
       </w:r>
       <w:r>
-        <w:t xml:space="preserve">Chúng ta vẫn biết rằng</w:t>
+        <w:t xml:space="preserve">3</w:t>
+      </w:r>
+    </w:p>
+    <w:p>
+      <w:r>
+        <w:t xml:space="preserve"> </w:t>
+      </w:r>
+    </w:p>
+    <w:p>
+      <w:r>
+        <w:rPr>
+          <w:b w:val="true"/>
+          <w:bCs w:val="true"/>
+        </w:rPr>
+        <w:t xml:space="preserve">Câu 8. </w:t>
+      </w:r>
+      <w:r>
+        <w:rPr>
+          <w:rStyle w:val="size:13"/>
+        </w:rPr>
+        <w:t xml:space="preserve">Trong các thông tin về sau, thông tin nào giúp em hiểu thêm về nội dung của văn bản "Bài ca Côn Sơn"?</w:t>
+      </w:r>
+    </w:p>
+    <w:p>
+      <w:r>
+        <w:rPr>
+          <w:b w:val="true"/>
+          <w:bCs w:val="true"/>
+        </w:rPr>
+        <w:t xml:space="preserve">  A. </w:t>
+      </w:r>
+      <w:r>
+        <w:t xml:space="preserve">Ông tham gia khởi nghĩa Lam Sơn với vai trò rất lớn cạnh Lê Lợi.</w:t>
+      </w:r>
+    </w:p>
+    <w:p>
+      <w:r>
+        <w:rPr>
+          <w:b w:val="true"/>
+          <w:bCs w:val="true"/>
+        </w:rPr>
+        <w:t xml:space="preserve">  B. </w:t>
+      </w:r>
+      <w:r>
+        <w:t xml:space="preserve">Ông bị giết hại một cách oan khốc và thảm thương vào năm 1442</w:t>
+      </w:r>
+    </w:p>
+    <w:p>
+      <w:r>
+        <w:rPr>
+          <w:b w:val="true"/>
+          <w:bCs w:val="true"/>
+        </w:rPr>
+        <w:t xml:space="preserve">  C. </w:t>
+      </w:r>
+      <w:r>
+        <w:t xml:space="preserve">Chốn quan trường đầy kẻ gièm pha, ông cáo quan về ở ẩn tại Côn Sơn</w:t>
+      </w:r>
+    </w:p>
+    <w:p>
+      <w:r>
+        <w:rPr>
+          <w:b w:val="true"/>
+          <w:bCs w:val="true"/>
+        </w:rPr>
+        <w:t xml:space="preserve">  D. </w:t>
+      </w:r>
+      <w:r>
+        <w:t xml:space="preserve">Nguyễn Trãi là con của Nguyễn Phi Khanh</w:t>
+      </w:r>
+    </w:p>
+    <w:p>
+      <w:r>
+        <w:t xml:space="preserve"> </w:t>
+      </w:r>
+    </w:p>
+    <w:p>
+      <w:r>
+        <w:rPr>
+          <w:b w:val="true"/>
+          <w:bCs w:val="true"/>
+        </w:rPr>
+        <w:t xml:space="preserve">Câu 9. </w:t>
+      </w:r>
+      <w:r>
+        <w:rPr>
+          <w:rStyle w:val="size:13"/>
+        </w:rPr>
+        <w:t xml:space="preserve">Nông nô xuất thân từ tầng lớp nào trong xã hội?</w:t>
+      </w:r>
+    </w:p>
+    <w:p>
+      <w:r>
+        <w:rPr>
+          <w:b w:val="true"/>
+          <w:bCs w:val="true"/>
+        </w:rPr>
+        <w:t xml:space="preserve">  A. </w:t>
+      </w:r>
+      <w:r>
+        <w:t xml:space="preserve">Nô lệ</w:t>
+      </w:r>
+    </w:p>
+    <w:p>
+      <w:r>
+        <w:rPr>
+          <w:b w:val="true"/>
+          <w:bCs w:val="true"/>
+        </w:rPr>
+        <w:t xml:space="preserve">  B. </w:t>
+      </w:r>
+      <w:r>
+        <w:t xml:space="preserve">Nông dân</w:t>
+      </w:r>
+    </w:p>
+    <w:p>
+      <w:r>
+        <w:rPr>
+          <w:b w:val="true"/>
+          <w:bCs w:val="true"/>
+        </w:rPr>
+        <w:t xml:space="preserve">  C. </w:t>
+      </w:r>
+      <w:r>
+        <w:t xml:space="preserve">Tướng lĩnh quân sự bị thất bại trong chiến tranh</w:t>
+      </w:r>
+    </w:p>
+    <w:p>
+      <w:r>
+        <w:rPr>
+          <w:b w:val="true"/>
+          <w:bCs w:val="true"/>
+        </w:rPr>
+        <w:t xml:space="preserve">  D. </w:t>
+      </w:r>
+      <w:r>
+        <w:t xml:space="preserve">Nô lệ và nông dân</w:t>
+      </w:r>
+    </w:p>
+    <w:p>
+      <w:r>
+        <w:t xml:space="preserve"> </w:t>
+      </w:r>
+    </w:p>
+    <w:p>
+      <w:r>
+        <w:rPr>
+          <w:b w:val="true"/>
+          <w:bCs w:val="true"/>
+        </w:rPr>
+        <w:t xml:space="preserve">Câu 10. </w:t>
+      </w:r>
+      <w:r>
+        <w:rPr>
+          <w:rStyle w:val="size:13"/>
+        </w:rPr>
+        <w:t xml:space="preserve">Câu văn "Một con người ngay thẳng trung trực như ông không thể nào hoà nhập được." có mấy từ Hán Việt?</w:t>
+      </w:r>
+    </w:p>
+    <w:p>
+      <w:r>
+        <w:rPr>
+          <w:b w:val="true"/>
+          <w:bCs w:val="true"/>
+        </w:rPr>
+        <w:t xml:space="preserve">  A. </w:t>
+      </w:r>
+      <w:r>
+        <w:t xml:space="preserve">Ba từ</w:t>
+      </w:r>
+    </w:p>
+    <w:p>
+      <w:r>
+        <w:rPr>
+          <w:b w:val="true"/>
+          <w:bCs w:val="true"/>
+        </w:rPr>
+        <w:t xml:space="preserve">  B. </w:t>
+      </w:r>
+      <w:r>
+        <w:t xml:space="preserve">Hai từ</w:t>
+      </w:r>
+    </w:p>
+    <w:p>
+      <w:r>
+        <w:rPr>
+          <w:b w:val="true"/>
+          <w:bCs w:val="true"/>
+        </w:rPr>
+        <w:t xml:space="preserve">  C. </w:t>
+      </w:r>
+      <w:r>
+        <w:t xml:space="preserve">Bốn từ</w:t>
+      </w:r>
+    </w:p>
+    <w:p>
+      <w:r>
+        <w:rPr>
+          <w:b w:val="true"/>
+          <w:bCs w:val="true"/>
+        </w:rPr>
+        <w:t xml:space="preserve">  D. </w:t>
+      </w:r>
+      <w:r>
+        <w:t xml:space="preserve">Một từ</w:t>
+      </w:r>
+    </w:p>
+    <w:p>
+      <w:r>
+        <w:t xml:space="preserve"> </w:t>
       </w:r>
     </w:p>
     <w:sectPr>

</xml_diff>